<commit_message>
Document de analiza update
</commit_message>
<xml_diff>
--- a/Document de analiza a cerintelor clientului .docx
+++ b/Document de analiza a cerintelor clientului .docx
@@ -1,6 +1,6 @@
 
 <file path=word/document.xml><?xml version="1.0" encoding="utf-8"?>
-<w:document xmlns:wpc="http://schemas.microsoft.com/office/word/2010/wordprocessingCanvas" xmlns:cx="http://schemas.microsoft.com/office/drawing/2014/chartex" xmlns:cx1="http://schemas.microsoft.com/office/drawing/2015/9/8/chartex" xmlns:cx2="http://schemas.microsoft.com/office/drawing/2015/10/21/chartex" xmlns:cx3="http://schemas.microsoft.com/office/drawing/2016/5/9/chartex" xmlns:cx4="http://schemas.microsoft.com/office/drawing/2016/5/10/chartex" xmlns:cx5="http://schemas.microsoft.com/office/drawing/2016/5/11/chartex" xmlns:cx6="http://schemas.microsoft.com/office/drawing/2016/5/12/chartex" xmlns:cx7="http://schemas.microsoft.com/office/drawing/2016/5/13/chartex" xmlns:cx8="http://schemas.microsoft.com/office/drawing/2016/5/14/chartex" xmlns:mc="http://schemas.openxmlformats.org/markup-compatibility/2006" xmlns:aink="http://schemas.microsoft.com/office/drawing/2016/ink" xmlns:am3d="http://schemas.microsoft.com/office/drawing/2017/model3d" xmlns:o="urn:schemas-microsoft-com:office:office" xmlns:r="http://schemas.openxmlformats.org/officeDocument/2006/relationships" xmlns:m="http://schemas.openxmlformats.org/officeDocument/2006/math" xmlns:v="urn:schemas-microsoft-com:vml" xmlns:wp14="http://schemas.microsoft.com/office/word/2010/wordprocessingDrawing" xmlns:wp="http://schemas.openxmlformats.org/drawingml/2006/wordprocessingDrawing" xmlns:w10="urn:schemas-microsoft-com:office:word" xmlns:w="http://schemas.openxmlformats.org/wordprocessingml/2006/main" xmlns:w14="http://schemas.microsoft.com/office/word/2010/wordml" xmlns:w15="http://schemas.microsoft.com/office/word/2012/wordml" xmlns:w16cex="http://schemas.microsoft.com/office/word/2018/wordml/cex" xmlns:w16cid="http://schemas.microsoft.com/office/word/2016/wordml/cid" xmlns:w16="http://schemas.microsoft.com/office/word/2018/wordml" xmlns:w16sdtdh="http://schemas.microsoft.com/office/word/2020/wordml/sdtdatahash" xmlns:w16se="http://schemas.microsoft.com/office/word/2015/wordml/symex" xmlns:wpg="http://schemas.microsoft.com/office/word/2010/wordprocessingGroup" xmlns:wpi="http://schemas.microsoft.com/office/word/2010/wordprocessingInk" xmlns:wne="http://schemas.microsoft.com/office/word/2006/wordml" xmlns:wps="http://schemas.microsoft.com/office/word/2010/wordprocessingShape" mc:Ignorable="w14 w15 w16se w16cid w16 w16cex w16sdtdh wp14">
+<w:document xmlns:wpc="http://schemas.microsoft.com/office/word/2010/wordprocessingCanvas" xmlns:mc="http://schemas.openxmlformats.org/markup-compatibility/2006" xmlns:o="urn:schemas-microsoft-com:office:office" xmlns:r="http://schemas.openxmlformats.org/officeDocument/2006/relationships" xmlns:m="http://schemas.openxmlformats.org/officeDocument/2006/math" xmlns:v="urn:schemas-microsoft-com:vml" xmlns:wp14="http://schemas.microsoft.com/office/word/2010/wordprocessingDrawing" xmlns:wp="http://schemas.openxmlformats.org/drawingml/2006/wordprocessingDrawing" xmlns:w10="urn:schemas-microsoft-com:office:word" xmlns:w="http://schemas.openxmlformats.org/wordprocessingml/2006/main" xmlns:w14="http://schemas.microsoft.com/office/word/2010/wordml" xmlns:w15="http://schemas.microsoft.com/office/word/2012/wordml" xmlns:wpg="http://schemas.microsoft.com/office/word/2010/wordprocessingGroup" xmlns:wpi="http://schemas.microsoft.com/office/word/2010/wordprocessingInk" xmlns:wne="http://schemas.microsoft.com/office/word/2006/wordml" xmlns:wps="http://schemas.microsoft.com/office/word/2010/wordprocessingShape" mc:Ignorable="w14 w15 wp14">
   <w:body>
     <w:p>
       <w:pPr>
@@ -26,7 +26,7 @@
     </w:p>
     <w:p>
       <w:pPr>
-        <w:jc w:val="center"/>
+        <w:jc w:val="both"/>
         <w:rPr>
           <w:b/>
           <w:bCs/>
@@ -38,6 +38,7 @@
     </w:p>
     <w:p>
       <w:pPr>
+        <w:jc w:val="both"/>
         <w:rPr>
           <w:lang w:val="ro-RO"/>
         </w:rPr>
@@ -46,6 +47,7 @@
     <w:p>
       <w:pPr>
         <w:pStyle w:val="Heading2"/>
+        <w:jc w:val="both"/>
         <w:rPr>
           <w:lang w:val="ro-RO"/>
         </w:rPr>
@@ -59,6 +61,7 @@
     </w:p>
     <w:p>
       <w:pPr>
+        <w:jc w:val="both"/>
         <w:rPr>
           <w:lang w:val="ro-RO"/>
         </w:rPr>
@@ -72,6 +75,7 @@
     </w:p>
     <w:p>
       <w:pPr>
+        <w:jc w:val="both"/>
         <w:rPr>
           <w:lang w:val="ro-RO"/>
         </w:rPr>
@@ -80,6 +84,7 @@
     <w:p>
       <w:pPr>
         <w:pStyle w:val="Heading2"/>
+        <w:jc w:val="both"/>
         <w:rPr>
           <w:lang w:val="ro-RO"/>
         </w:rPr>
@@ -98,6 +103,7 @@
           <w:ilvl w:val="0"/>
           <w:numId w:val="1"/>
         </w:numPr>
+        <w:jc w:val="both"/>
         <w:rPr>
           <w:lang w:val="ro-RO"/>
         </w:rPr>
@@ -116,6 +122,7 @@
           <w:ilvl w:val="0"/>
           <w:numId w:val="1"/>
         </w:numPr>
+        <w:jc w:val="both"/>
         <w:rPr>
           <w:lang w:val="ro-RO"/>
         </w:rPr>
@@ -134,6 +141,7 @@
           <w:ilvl w:val="0"/>
           <w:numId w:val="1"/>
         </w:numPr>
+        <w:jc w:val="both"/>
         <w:rPr>
           <w:lang w:val="ro-RO"/>
         </w:rPr>
@@ -152,6 +160,7 @@
           <w:ilvl w:val="0"/>
           <w:numId w:val="1"/>
         </w:numPr>
+        <w:jc w:val="both"/>
         <w:rPr>
           <w:lang w:val="ro-RO"/>
         </w:rPr>
@@ -170,6 +179,7 @@
           <w:ilvl w:val="0"/>
           <w:numId w:val="1"/>
         </w:numPr>
+        <w:jc w:val="both"/>
         <w:rPr>
           <w:lang w:val="ro-RO"/>
         </w:rPr>
@@ -188,6 +198,7 @@
           <w:ilvl w:val="0"/>
           <w:numId w:val="1"/>
         </w:numPr>
+        <w:jc w:val="both"/>
         <w:rPr>
           <w:i/>
           <w:iCs/>
@@ -210,6 +221,7 @@
           <w:ilvl w:val="0"/>
           <w:numId w:val="1"/>
         </w:numPr>
+        <w:jc w:val="both"/>
         <w:rPr>
           <w:i/>
           <w:iCs/>
@@ -232,6 +244,7 @@
           <w:ilvl w:val="0"/>
           <w:numId w:val="1"/>
         </w:numPr>
+        <w:jc w:val="both"/>
         <w:rPr>
           <w:i/>
           <w:iCs/>
@@ -249,6 +262,7 @@
     </w:p>
     <w:p>
       <w:pPr>
+        <w:jc w:val="both"/>
         <w:rPr>
           <w:lang w:val="ro-RO"/>
         </w:rPr>
@@ -257,6 +271,7 @@
     <w:p>
       <w:pPr>
         <w:pStyle w:val="Heading2"/>
+        <w:jc w:val="both"/>
         <w:rPr>
           <w:lang w:val="ro-RO"/>
         </w:rPr>
@@ -275,6 +290,7 @@
           <w:ilvl w:val="0"/>
           <w:numId w:val="2"/>
         </w:numPr>
+        <w:jc w:val="both"/>
         <w:rPr>
           <w:lang w:val="ro-RO"/>
         </w:rPr>
@@ -289,13 +305,19 @@
         <w:rPr>
           <w:lang w:val="ro-RO"/>
         </w:rPr>
-        <w:t>, să primesc informații legate de ce trebuie să cumpăr și să pot introduce aceste date într-un mod ușor</w:t>
-      </w:r>
-      <w:r>
-        <w:rPr>
-          <w:lang w:val="ro-RO"/>
-        </w:rPr>
-        <w:t>.</w:t>
+        <w:t xml:space="preserve"> și</w:t>
+      </w:r>
+      <w:r>
+        <w:rPr>
+          <w:lang w:val="ro-RO"/>
+        </w:rPr>
+        <w:t xml:space="preserve"> să </w:t>
+      </w:r>
+      <w:r>
+        <w:rPr>
+          <w:lang w:val="ro-RO"/>
+        </w:rPr>
+        <w:t>îmi pot face o idee ce trebuie să cumpăr.</w:t>
       </w:r>
     </w:p>
     <w:p>
@@ -305,6 +327,7 @@
           <w:ilvl w:val="0"/>
           <w:numId w:val="2"/>
         </w:numPr>
+        <w:jc w:val="both"/>
         <w:rPr>
           <w:lang w:val="ro-RO"/>
         </w:rPr>
@@ -323,6 +346,7 @@
           <w:ilvl w:val="0"/>
           <w:numId w:val="2"/>
         </w:numPr>
+        <w:jc w:val="both"/>
         <w:rPr>
           <w:lang w:val="ro-RO"/>
         </w:rPr>
@@ -341,6 +365,7 @@
           <w:ilvl w:val="0"/>
           <w:numId w:val="2"/>
         </w:numPr>
+        <w:jc w:val="both"/>
         <w:rPr>
           <w:lang w:val="ro-RO"/>
         </w:rPr>
@@ -354,6 +379,7 @@
     </w:p>
     <w:p>
       <w:pPr>
+        <w:jc w:val="both"/>
         <w:rPr>
           <w:i/>
           <w:iCs/>
@@ -366,6 +392,7 @@
     <w:p>
       <w:pPr>
         <w:pStyle w:val="Heading2"/>
+        <w:jc w:val="both"/>
         <w:rPr>
           <w:lang w:val="ro-RO"/>
         </w:rPr>
@@ -379,6 +406,7 @@
     </w:p>
     <w:p>
       <w:pPr>
+        <w:jc w:val="both"/>
         <w:rPr>
           <w:lang w:val="ro-RO"/>
         </w:rPr>
@@ -392,6 +420,7 @@
     </w:p>
     <w:p>
       <w:pPr>
+        <w:jc w:val="both"/>
         <w:rPr>
           <w:lang w:val="ro-RO"/>
         </w:rPr>
@@ -410,6 +439,7 @@
           <w:ilvl w:val="0"/>
           <w:numId w:val="3"/>
         </w:numPr>
+        <w:jc w:val="both"/>
         <w:rPr>
           <w:lang w:val="ro-RO"/>
         </w:rPr>
@@ -504,6 +534,7 @@
           <w:ilvl w:val="0"/>
           <w:numId w:val="3"/>
         </w:numPr>
+        <w:jc w:val="both"/>
         <w:rPr>
           <w:lang w:val="ro-RO"/>
         </w:rPr>
@@ -612,6 +643,7 @@
           <w:ilvl w:val="0"/>
           <w:numId w:val="3"/>
         </w:numPr>
+        <w:jc w:val="both"/>
         <w:rPr>
           <w:lang w:val="ro-RO"/>
         </w:rPr>
@@ -672,6 +704,7 @@
           <w:ilvl w:val="0"/>
           <w:numId w:val="3"/>
         </w:numPr>
+        <w:jc w:val="both"/>
         <w:rPr>
           <w:lang w:val="ro-RO"/>
         </w:rPr>
@@ -774,6 +807,7 @@
           <w:ilvl w:val="0"/>
           <w:numId w:val="3"/>
         </w:numPr>
+        <w:jc w:val="both"/>
         <w:rPr>
           <w:lang w:val="ro-RO"/>
         </w:rPr>
@@ -848,6 +882,7 @@
           <w:ilvl w:val="0"/>
           <w:numId w:val="3"/>
         </w:numPr>
+        <w:jc w:val="both"/>
         <w:rPr>
           <w:lang w:val="ro-RO"/>
         </w:rPr>
@@ -1012,6 +1047,7 @@
           <w:ilvl w:val="0"/>
           <w:numId w:val="3"/>
         </w:numPr>
+        <w:jc w:val="both"/>
         <w:rPr>
           <w:lang w:val="ro-RO"/>
         </w:rPr>
@@ -1114,7 +1150,21 @@
         <w:rPr>
           <w:lang w:val="en-US"/>
         </w:rPr>
-        <w:t xml:space="preserve"> sa fie </w:t>
+        <w:t xml:space="preserve"> </w:t>
+      </w:r>
+      <w:proofErr w:type="spellStart"/>
+      <w:r>
+        <w:rPr>
+          <w:lang w:val="en-US"/>
+        </w:rPr>
+        <w:t>sa</w:t>
+      </w:r>
+      <w:proofErr w:type="spellEnd"/>
+      <w:r>
+        <w:rPr>
+          <w:lang w:val="en-US"/>
+        </w:rPr>
+        <w:t xml:space="preserve"> fie </w:t>
       </w:r>
       <w:proofErr w:type="spellStart"/>
       <w:r>
@@ -1200,6 +1250,7 @@
           <w:ilvl w:val="0"/>
           <w:numId w:val="3"/>
         </w:numPr>
+        <w:jc w:val="both"/>
         <w:rPr>
           <w:lang w:val="ro-RO"/>
         </w:rPr>
@@ -1358,6 +1409,7 @@
           <w:ilvl w:val="0"/>
           <w:numId w:val="3"/>
         </w:numPr>
+        <w:jc w:val="both"/>
         <w:rPr>
           <w:lang w:val="ro-RO"/>
         </w:rPr>
@@ -1474,6 +1526,7 @@
           <w:ilvl w:val="0"/>
           <w:numId w:val="3"/>
         </w:numPr>
+        <w:jc w:val="both"/>
         <w:rPr>
           <w:lang w:val="ro-RO"/>
         </w:rPr>
@@ -1534,6 +1587,7 @@
           <w:ilvl w:val="0"/>
           <w:numId w:val="3"/>
         </w:numPr>
+        <w:jc w:val="both"/>
         <w:rPr>
           <w:lang w:val="ro-RO"/>
         </w:rPr>
@@ -1622,16 +1676,16 @@
           <w:ilvl w:val="0"/>
           <w:numId w:val="3"/>
         </w:numPr>
-        <w:rPr>
-          <w:lang w:val="ro-RO"/>
-        </w:rPr>
-      </w:pPr>
-      <w:proofErr w:type="spellStart"/>
-      <w:r>
-        <w:rPr>
-          <w:lang w:val="en-US"/>
-        </w:rPr>
-        <w:lastRenderedPageBreak/>
+        <w:jc w:val="both"/>
+        <w:rPr>
+          <w:lang w:val="ro-RO"/>
+        </w:rPr>
+      </w:pPr>
+      <w:proofErr w:type="spellStart"/>
+      <w:r>
+        <w:rPr>
+          <w:lang w:val="en-US"/>
+        </w:rPr>
         <w:t>Implementare</w:t>
       </w:r>
       <w:proofErr w:type="spellEnd"/>
@@ -1725,15 +1779,17 @@
           <w:ilvl w:val="0"/>
           <w:numId w:val="3"/>
         </w:numPr>
-        <w:rPr>
-          <w:lang w:val="ro-RO"/>
-        </w:rPr>
-      </w:pPr>
-      <w:proofErr w:type="spellStart"/>
-      <w:r>
-        <w:rPr>
-          <w:lang w:val="en-US"/>
-        </w:rPr>
+        <w:jc w:val="both"/>
+        <w:rPr>
+          <w:lang w:val="ro-RO"/>
+        </w:rPr>
+      </w:pPr>
+      <w:proofErr w:type="spellStart"/>
+      <w:r>
+        <w:rPr>
+          <w:lang w:val="en-US"/>
+        </w:rPr>
+        <w:lastRenderedPageBreak/>
         <w:t>Implementare</w:t>
       </w:r>
       <w:proofErr w:type="spellEnd"/>
@@ -1809,20 +1865,23 @@
     <w:p>
       <w:pPr>
         <w:pStyle w:val="ListParagraph"/>
-        <w:rPr>
-          <w:lang w:val="ro-RO"/>
-        </w:rPr>
-      </w:pPr>
-    </w:p>
-    <w:p>
-      <w:pPr>
-        <w:rPr>
-          <w:lang w:val="ro-RO"/>
-        </w:rPr>
-      </w:pPr>
-    </w:p>
-    <w:p>
-      <w:pPr>
+        <w:jc w:val="both"/>
+        <w:rPr>
+          <w:lang w:val="ro-RO"/>
+        </w:rPr>
+      </w:pPr>
+    </w:p>
+    <w:p>
+      <w:pPr>
+        <w:jc w:val="both"/>
+        <w:rPr>
+          <w:lang w:val="ro-RO"/>
+        </w:rPr>
+      </w:pPr>
+    </w:p>
+    <w:p>
+      <w:pPr>
+        <w:jc w:val="both"/>
         <w:rPr>
           <w:lang w:val="ro-RO"/>
         </w:rPr>
@@ -1841,6 +1900,7 @@
           <w:ilvl w:val="0"/>
           <w:numId w:val="3"/>
         </w:numPr>
+        <w:jc w:val="both"/>
         <w:rPr>
           <w:lang w:val="ro-RO"/>
         </w:rPr>
@@ -1865,6 +1925,7 @@
           <w:ilvl w:val="0"/>
           <w:numId w:val="3"/>
         </w:numPr>
+        <w:jc w:val="both"/>
         <w:rPr>
           <w:lang w:val="ro-RO"/>
         </w:rPr>
@@ -1889,43 +1950,16 @@
           <w:ilvl w:val="0"/>
           <w:numId w:val="3"/>
         </w:numPr>
-        <w:rPr>
-          <w:lang w:val="ro-RO"/>
-        </w:rPr>
-      </w:pPr>
-      <w:r>
-        <w:rPr>
-          <w:lang w:val="ro-RO"/>
-        </w:rPr>
-        <w:t xml:space="preserve">Setare </w:t>
-      </w:r>
-      <w:proofErr w:type="spellStart"/>
-      <w:r>
-        <w:rPr>
-          <w:lang w:val="ro-RO"/>
-        </w:rPr>
-        <w:t>environment</w:t>
-      </w:r>
-      <w:proofErr w:type="spellEnd"/>
-      <w:r>
-        <w:rPr>
-          <w:lang w:val="ro-RO"/>
-        </w:rPr>
-        <w:t xml:space="preserve"> </w:t>
-      </w:r>
-      <w:proofErr w:type="spellStart"/>
-      <w:r>
-        <w:rPr>
-          <w:lang w:val="ro-RO"/>
-        </w:rPr>
-        <w:t>aplicatie</w:t>
-      </w:r>
-      <w:proofErr w:type="spellEnd"/>
-      <w:r>
-        <w:rPr>
-          <w:lang w:val="ro-RO"/>
-        </w:rPr>
-        <w:t>.</w:t>
+        <w:jc w:val="both"/>
+        <w:rPr>
+          <w:lang w:val="ro-RO"/>
+        </w:rPr>
+      </w:pPr>
+      <w:r>
+        <w:rPr>
+          <w:lang w:val="ro-RO"/>
+        </w:rPr>
+        <w:t>Setare environment aplicatie.</w:t>
       </w:r>
       <w:r>
         <w:rPr>
@@ -1941,6 +1975,7 @@
           <w:ilvl w:val="0"/>
           <w:numId w:val="3"/>
         </w:numPr>
+        <w:jc w:val="both"/>
         <w:rPr>
           <w:lang w:val="ro-RO"/>
         </w:rPr>
@@ -1997,71 +2032,378 @@
     <w:p>
       <w:pPr>
         <w:pStyle w:val="ListParagraph"/>
-        <w:rPr>
-          <w:lang w:val="ro-RO"/>
-        </w:rPr>
-      </w:pPr>
-    </w:p>
-    <w:p>
-      <w:pPr>
-        <w:rPr>
-          <w:lang w:val="ro-RO"/>
-        </w:rPr>
-      </w:pPr>
-    </w:p>
-    <w:p>
-      <w:pPr>
-        <w:rPr>
-          <w:lang w:val="ro-RO"/>
-        </w:rPr>
-      </w:pPr>
-    </w:p>
-    <w:p>
-      <w:pPr>
-        <w:rPr>
-          <w:sz w:val="20"/>
-          <w:szCs w:val="20"/>
-          <w:lang w:val="ro-RO"/>
-        </w:rPr>
-      </w:pPr>
-      <w:r>
-        <w:rPr>
-          <w:sz w:val="20"/>
-          <w:szCs w:val="20"/>
-          <w:lang w:val="ro-RO"/>
-        </w:rPr>
-        <w:t>Membri Echipă:</w:t>
-      </w:r>
-    </w:p>
-    <w:p>
-      <w:pPr>
-        <w:rPr>
-          <w:sz w:val="20"/>
-          <w:szCs w:val="20"/>
-          <w:lang w:val="ro-RO"/>
-        </w:rPr>
-      </w:pPr>
-      <w:r>
-        <w:rPr>
-          <w:sz w:val="20"/>
-          <w:szCs w:val="20"/>
-          <w:lang w:val="ro-RO"/>
-        </w:rPr>
-        <w:t>Oană Alexandru Andrei, 342</w:t>
-      </w:r>
-    </w:p>
-    <w:p>
-      <w:pPr>
-        <w:rPr>
-          <w:sz w:val="20"/>
-          <w:szCs w:val="20"/>
-          <w:lang w:val="ro-RO"/>
-        </w:rPr>
-      </w:pPr>
-      <w:r>
-        <w:rPr>
-          <w:sz w:val="20"/>
-          <w:szCs w:val="20"/>
+        <w:jc w:val="both"/>
+        <w:rPr>
+          <w:lang w:val="ro-RO"/>
+        </w:rPr>
+      </w:pPr>
+    </w:p>
+    <w:p>
+      <w:pPr>
+        <w:pStyle w:val="ListParagraph"/>
+        <w:jc w:val="both"/>
+        <w:rPr>
+          <w:lang w:val="ro-RO"/>
+        </w:rPr>
+      </w:pPr>
+    </w:p>
+    <w:p>
+      <w:pPr>
+        <w:jc w:val="both"/>
+        <w:rPr>
+          <w:rStyle w:val="eop"/>
+          <w:rFonts w:ascii="Calibri Light" w:hAnsi="Calibri Light" w:cs="Calibri Light"/>
+          <w:color w:val="2F5496"/>
+          <w:sz w:val="26"/>
+          <w:szCs w:val="26"/>
+          <w:shd w:val="clear" w:color="auto" w:fill="FFFFFF"/>
+        </w:rPr>
+      </w:pPr>
+      <w:r>
+        <w:rPr>
+          <w:rStyle w:val="normaltextrun"/>
+          <w:rFonts w:ascii="Calibri Light" w:hAnsi="Calibri Light" w:cs="Calibri Light"/>
+          <w:color w:val="2F5496"/>
+          <w:sz w:val="26"/>
+          <w:szCs w:val="26"/>
+          <w:shd w:val="clear" w:color="auto" w:fill="FFFFFF"/>
+          <w:lang w:val="ro-RO"/>
+        </w:rPr>
+        <w:t>Interpretarea și prioritizarea cerințelor</w:t>
+      </w:r>
+      <w:r>
+        <w:rPr>
+          <w:rStyle w:val="eop"/>
+          <w:rFonts w:ascii="Calibri Light" w:hAnsi="Calibri Light" w:cs="Calibri Light"/>
+          <w:color w:val="2F5496"/>
+          <w:sz w:val="26"/>
+          <w:szCs w:val="26"/>
+          <w:shd w:val="clear" w:color="auto" w:fill="FFFFFF"/>
+        </w:rPr>
+        <w:t> </w:t>
+      </w:r>
+    </w:p>
+    <w:p>
+      <w:pPr>
+        <w:jc w:val="center"/>
+        <w:rPr>
+          <w:lang w:val="ro-RO"/>
+        </w:rPr>
+      </w:pPr>
+      <w:r>
+        <w:rPr>
+          <w:lang w:val="ro-RO"/>
+        </w:rPr>
+        <w:drawing>
+          <wp:inline distT="0" distB="0" distL="0" distR="0" wp14:anchorId="26FB5965" wp14:editId="289471F3">
+            <wp:extent cx="5731510" cy="5668645"/>
+            <wp:effectExtent l="0" t="0" r="2540" b="8255"/>
+            <wp:docPr id="1" name="Picture 1"/>
+            <wp:cNvGraphicFramePr>
+              <a:graphicFrameLocks xmlns:a="http://schemas.openxmlformats.org/drawingml/2006/main" noChangeAspect="1"/>
+            </wp:cNvGraphicFramePr>
+            <a:graphic xmlns:a="http://schemas.openxmlformats.org/drawingml/2006/main">
+              <a:graphicData uri="http://schemas.openxmlformats.org/drawingml/2006/picture">
+                <pic:pic xmlns:pic="http://schemas.openxmlformats.org/drawingml/2006/picture">
+                  <pic:nvPicPr>
+                    <pic:cNvPr id="1" name=""/>
+                    <pic:cNvPicPr/>
+                  </pic:nvPicPr>
+                  <pic:blipFill>
+                    <a:blip r:embed="rId8"/>
+                    <a:stretch>
+                      <a:fillRect/>
+                    </a:stretch>
+                  </pic:blipFill>
+                  <pic:spPr>
+                    <a:xfrm>
+                      <a:off x="0" y="0"/>
+                      <a:ext cx="5731510" cy="5668645"/>
+                    </a:xfrm>
+                    <a:prstGeom prst="rect">
+                      <a:avLst/>
+                    </a:prstGeom>
+                  </pic:spPr>
+                </pic:pic>
+              </a:graphicData>
+            </a:graphic>
+          </wp:inline>
+        </w:drawing>
+      </w:r>
+    </w:p>
+    <w:p>
+      <w:pPr>
+        <w:ind w:left="-900" w:hanging="90"/>
+        <w:jc w:val="center"/>
+        <w:rPr>
+          <w:lang w:val="ro-RO"/>
+        </w:rPr>
+      </w:pPr>
+      <w:r>
+        <w:rPr>
+          <w:lang w:val="ro-RO"/>
+        </w:rPr>
+        <w:lastRenderedPageBreak/>
+        <w:drawing>
+          <wp:inline distT="0" distB="0" distL="0" distR="0" wp14:anchorId="0F13C794" wp14:editId="00AF9155">
+            <wp:extent cx="6978976" cy="3968103"/>
+            <wp:effectExtent l="0" t="0" r="0" b="0"/>
+            <wp:docPr id="2" name="Picture 2"/>
+            <wp:cNvGraphicFramePr>
+              <a:graphicFrameLocks xmlns:a="http://schemas.openxmlformats.org/drawingml/2006/main" noChangeAspect="1"/>
+            </wp:cNvGraphicFramePr>
+            <a:graphic xmlns:a="http://schemas.openxmlformats.org/drawingml/2006/main">
+              <a:graphicData uri="http://schemas.openxmlformats.org/drawingml/2006/picture">
+                <pic:pic xmlns:pic="http://schemas.openxmlformats.org/drawingml/2006/picture">
+                  <pic:nvPicPr>
+                    <pic:cNvPr id="1" name=""/>
+                    <pic:cNvPicPr/>
+                  </pic:nvPicPr>
+                  <pic:blipFill>
+                    <a:blip r:embed="rId9"/>
+                    <a:stretch>
+                      <a:fillRect/>
+                    </a:stretch>
+                  </pic:blipFill>
+                  <pic:spPr>
+                    <a:xfrm>
+                      <a:off x="0" y="0"/>
+                      <a:ext cx="6995242" cy="3977351"/>
+                    </a:xfrm>
+                    <a:prstGeom prst="rect">
+                      <a:avLst/>
+                    </a:prstGeom>
+                  </pic:spPr>
+                </pic:pic>
+              </a:graphicData>
+            </a:graphic>
+          </wp:inline>
+        </w:drawing>
+      </w:r>
+    </w:p>
+    <w:p>
+      <w:pPr>
+        <w:ind w:left="-900" w:hanging="90"/>
+        <w:jc w:val="center"/>
+        <w:rPr>
+          <w:lang w:val="ro-RO"/>
+        </w:rPr>
+      </w:pPr>
+    </w:p>
+    <w:p>
+      <w:pPr>
+        <w:jc w:val="both"/>
+        <w:rPr>
+          <w:lang w:val="ro-RO"/>
+        </w:rPr>
+      </w:pPr>
+    </w:p>
+    <w:p>
+      <w:pPr>
+        <w:jc w:val="both"/>
+        <w:rPr>
+          <w:rStyle w:val="normaltextrun"/>
+          <w:rFonts w:ascii="Calibri Light" w:hAnsi="Calibri Light" w:cs="Calibri Light"/>
+          <w:color w:val="2F5496"/>
+          <w:sz w:val="26"/>
+          <w:szCs w:val="26"/>
+          <w:shd w:val="clear" w:color="auto" w:fill="FFFFFF"/>
+          <w:lang w:val="ro-RO"/>
+        </w:rPr>
+      </w:pPr>
+      <w:r>
+        <w:rPr>
+          <w:rStyle w:val="normaltextrun"/>
+          <w:rFonts w:ascii="Calibri Light" w:hAnsi="Calibri Light" w:cs="Calibri Light"/>
+          <w:color w:val="2F5496"/>
+          <w:sz w:val="26"/>
+          <w:szCs w:val="26"/>
+          <w:shd w:val="clear" w:color="auto" w:fill="FFFFFF"/>
+          <w:lang w:val="ro-RO"/>
+        </w:rPr>
+        <w:t>Cerințe estimate greșit:</w:t>
+      </w:r>
+    </w:p>
+    <w:p>
+      <w:pPr>
+        <w:pStyle w:val="ListParagraph"/>
+        <w:numPr>
+          <w:ilvl w:val="0"/>
+          <w:numId w:val="6"/>
+        </w:numPr>
+        <w:jc w:val="both"/>
+        <w:rPr>
+          <w:rStyle w:val="normaltextrun"/>
+          <w:rFonts w:ascii="Calibri" w:hAnsi="Calibri" w:cs="Calibri"/>
+          <w:shd w:val="clear" w:color="auto" w:fill="FFFFFF"/>
+          <w:lang w:val="ro-RO"/>
+        </w:rPr>
+      </w:pPr>
+      <w:r>
+        <w:rPr>
+          <w:rStyle w:val="normaltextrun"/>
+          <w:rFonts w:ascii="Calibri" w:hAnsi="Calibri" w:cs="Calibri"/>
+          <w:shd w:val="clear" w:color="auto" w:fill="FFFFFF"/>
+          <w:lang w:val="ro-RO"/>
+        </w:rPr>
+        <w:t>Implementare interogarii bazei de date legat de availabilityul unui produs regulat din frigider. (Ușor valoros --&gt; Greu valoros)</w:t>
+      </w:r>
+    </w:p>
+    <w:p>
+      <w:pPr>
+        <w:pStyle w:val="ListParagraph"/>
+        <w:numPr>
+          <w:ilvl w:val="0"/>
+          <w:numId w:val="6"/>
+        </w:numPr>
+        <w:jc w:val="both"/>
+        <w:rPr>
+          <w:rStyle w:val="normaltextrun"/>
+          <w:rFonts w:ascii="Calibri" w:hAnsi="Calibri" w:cs="Calibri"/>
+          <w:shd w:val="clear" w:color="auto" w:fill="FFFFFF"/>
+          <w:lang w:val="ro-RO"/>
+        </w:rPr>
+      </w:pPr>
+      <w:r>
+        <w:rPr>
+          <w:rStyle w:val="normaltextrun"/>
+          <w:rFonts w:ascii="Calibri" w:hAnsi="Calibri" w:cs="Calibri"/>
+          <w:shd w:val="clear" w:color="auto" w:fill="FFFFFF"/>
+          <w:lang w:val="ro-RO"/>
+        </w:rPr>
+        <w:t xml:space="preserve">Implementarea notiunii de produs regulat in frigider  (produs care trebuie sa fie mereu in frigider intr-o cantitate minima data). </w:t>
+      </w:r>
+      <w:r>
+        <w:rPr>
+          <w:rStyle w:val="normaltextrun"/>
+          <w:rFonts w:ascii="Calibri" w:hAnsi="Calibri" w:cs="Calibri"/>
+          <w:shd w:val="clear" w:color="auto" w:fill="FFFFFF"/>
+          <w:lang w:val="ro-RO"/>
+        </w:rPr>
+        <w:t>(Ușor valoros --&gt; Greu valoros)</w:t>
+      </w:r>
+    </w:p>
+    <w:p>
+      <w:pPr>
+        <w:pStyle w:val="ListParagraph"/>
+        <w:numPr>
+          <w:ilvl w:val="0"/>
+          <w:numId w:val="6"/>
+        </w:numPr>
+        <w:jc w:val="both"/>
+        <w:rPr>
+          <w:rFonts w:ascii="Calibri" w:hAnsi="Calibri" w:cs="Calibri"/>
+          <w:shd w:val="clear" w:color="auto" w:fill="FFFFFF"/>
+          <w:lang w:val="ro-RO"/>
+        </w:rPr>
+      </w:pPr>
+      <w:r>
+        <w:rPr>
+          <w:rStyle w:val="normaltextrun"/>
+          <w:rFonts w:ascii="Calibri" w:hAnsi="Calibri" w:cs="Calibri"/>
+          <w:shd w:val="clear" w:color="auto" w:fill="FFFFFF"/>
+          <w:lang w:val="ro-RO"/>
+        </w:rPr>
+        <w:t xml:space="preserve">Implementare generare lista de cumparaturi pentru produsele regulate. </w:t>
+      </w:r>
+      <w:r>
+        <w:rPr>
+          <w:rStyle w:val="normaltextrun"/>
+          <w:rFonts w:ascii="Calibri" w:hAnsi="Calibri" w:cs="Calibri"/>
+          <w:shd w:val="clear" w:color="auto" w:fill="FFFFFF"/>
+          <w:lang w:val="ro-RO"/>
+        </w:rPr>
+        <w:t>(Ușor valoros --&gt; Greu valoros)</w:t>
+      </w:r>
+    </w:p>
+    <w:p>
+      <w:pPr>
+        <w:pStyle w:val="ListParagraph"/>
+        <w:jc w:val="both"/>
+        <w:rPr>
+          <w:lang w:val="ro-RO"/>
+        </w:rPr>
+      </w:pPr>
+    </w:p>
+    <w:p>
+      <w:pPr>
+        <w:jc w:val="both"/>
+        <w:rPr>
+          <w:rStyle w:val="normaltextrun"/>
+          <w:rFonts w:ascii="Calibri Light" w:hAnsi="Calibri Light" w:cs="Calibri Light"/>
+          <w:color w:val="2F5496"/>
+          <w:sz w:val="26"/>
+          <w:szCs w:val="26"/>
+          <w:shd w:val="clear" w:color="auto" w:fill="FFFFFF"/>
+          <w:lang w:val="ro-RO"/>
+        </w:rPr>
+      </w:pPr>
+      <w:r>
+        <w:rPr>
+          <w:rStyle w:val="normaltextrun"/>
+          <w:rFonts w:ascii="Calibri Light" w:hAnsi="Calibri Light" w:cs="Calibri Light"/>
+          <w:color w:val="2F5496"/>
+          <w:sz w:val="26"/>
+          <w:szCs w:val="26"/>
+          <w:shd w:val="clear" w:color="auto" w:fill="FFFFFF"/>
+          <w:lang w:val="ro-RO"/>
+        </w:rPr>
+        <w:t>Membri echipă</w:t>
+      </w:r>
+      <w:r>
+        <w:rPr>
+          <w:rStyle w:val="normaltextrun"/>
+          <w:rFonts w:ascii="Calibri Light" w:hAnsi="Calibri Light" w:cs="Calibri Light"/>
+          <w:color w:val="2F5496"/>
+          <w:sz w:val="26"/>
+          <w:szCs w:val="26"/>
+          <w:shd w:val="clear" w:color="auto" w:fill="FFFFFF"/>
+          <w:lang w:val="ro-RO"/>
+        </w:rPr>
+        <w:t>:</w:t>
+      </w:r>
+      <w:bookmarkStart w:id="0" w:name="_GoBack"/>
+      <w:bookmarkEnd w:id="0"/>
+    </w:p>
+    <w:p>
+      <w:pPr>
+        <w:pStyle w:val="ListParagraph"/>
+        <w:numPr>
+          <w:ilvl w:val="0"/>
+          <w:numId w:val="7"/>
+        </w:numPr>
+        <w:jc w:val="both"/>
+        <w:rPr>
+          <w:lang w:val="ro-RO"/>
+        </w:rPr>
+      </w:pPr>
+      <w:r>
+        <w:rPr>
+          <w:lang w:val="ro-RO"/>
+        </w:rPr>
+        <w:t>Oană Alexandru-</w:t>
+      </w:r>
+      <w:r>
+        <w:rPr>
+          <w:lang w:val="ro-RO"/>
+        </w:rPr>
+        <w:t>Andrei, 342</w:t>
+      </w:r>
+    </w:p>
+    <w:p>
+      <w:pPr>
+        <w:pStyle w:val="ListParagraph"/>
+        <w:numPr>
+          <w:ilvl w:val="0"/>
+          <w:numId w:val="7"/>
+        </w:numPr>
+        <w:jc w:val="both"/>
+        <w:rPr>
+          <w:lang w:val="ro-RO"/>
+        </w:rPr>
+      </w:pPr>
+      <w:r>
+        <w:rPr>
           <w:lang w:val="ro-RO"/>
         </w:rPr>
         <w:t>Hirnea Gabriel, 332</w:t>
@@ -2069,16 +2411,18 @@
     </w:p>
     <w:p>
       <w:pPr>
-        <w:rPr>
-          <w:sz w:val="20"/>
-          <w:szCs w:val="20"/>
-          <w:lang w:val="ro-RO"/>
-        </w:rPr>
-      </w:pPr>
-      <w:r>
-        <w:rPr>
-          <w:sz w:val="20"/>
-          <w:szCs w:val="20"/>
+        <w:pStyle w:val="ListParagraph"/>
+        <w:numPr>
+          <w:ilvl w:val="0"/>
+          <w:numId w:val="7"/>
+        </w:numPr>
+        <w:jc w:val="both"/>
+        <w:rPr>
+          <w:lang w:val="ro-RO"/>
+        </w:rPr>
+      </w:pPr>
+      <w:r>
+        <w:rPr>
           <w:lang w:val="ro-RO"/>
         </w:rPr>
         <w:t>Paraschiv Alexandru-Andrei, 343</w:t>
@@ -2086,16 +2430,18 @@
     </w:p>
     <w:p>
       <w:pPr>
-        <w:rPr>
-          <w:sz w:val="20"/>
-          <w:szCs w:val="20"/>
-          <w:lang w:val="ro-RO"/>
-        </w:rPr>
-      </w:pPr>
-      <w:r>
-        <w:rPr>
-          <w:sz w:val="20"/>
-          <w:szCs w:val="20"/>
+        <w:pStyle w:val="ListParagraph"/>
+        <w:numPr>
+          <w:ilvl w:val="0"/>
+          <w:numId w:val="7"/>
+        </w:numPr>
+        <w:jc w:val="both"/>
+        <w:rPr>
+          <w:lang w:val="ro-RO"/>
+        </w:rPr>
+      </w:pPr>
+      <w:r>
+        <w:rPr>
           <w:lang w:val="ro-RO"/>
         </w:rPr>
         <w:t>Coaje Florian-Petruț, 343</w:t>
@@ -2103,16 +2449,18 @@
     </w:p>
     <w:p>
       <w:pPr>
-        <w:rPr>
-          <w:sz w:val="20"/>
-          <w:szCs w:val="20"/>
-          <w:lang w:val="ro-RO"/>
-        </w:rPr>
-      </w:pPr>
-      <w:r>
-        <w:rPr>
-          <w:sz w:val="20"/>
-          <w:szCs w:val="20"/>
+        <w:pStyle w:val="ListParagraph"/>
+        <w:numPr>
+          <w:ilvl w:val="0"/>
+          <w:numId w:val="7"/>
+        </w:numPr>
+        <w:jc w:val="both"/>
+        <w:rPr>
+          <w:lang w:val="ro-RO"/>
+        </w:rPr>
+      </w:pPr>
+      <w:r>
+        <w:rPr>
           <w:lang w:val="ro-RO"/>
         </w:rPr>
         <w:t>Negulescu Ștefan, 332</w:t>
@@ -2120,16 +2468,18 @@
     </w:p>
     <w:p>
       <w:pPr>
-        <w:rPr>
-          <w:sz w:val="20"/>
-          <w:szCs w:val="20"/>
-          <w:lang w:val="ro-RO"/>
-        </w:rPr>
-      </w:pPr>
-      <w:r>
-        <w:rPr>
-          <w:sz w:val="20"/>
-          <w:szCs w:val="20"/>
+        <w:pStyle w:val="ListParagraph"/>
+        <w:numPr>
+          <w:ilvl w:val="0"/>
+          <w:numId w:val="7"/>
+        </w:numPr>
+        <w:jc w:val="both"/>
+        <w:rPr>
+          <w:lang w:val="ro-RO"/>
+        </w:rPr>
+      </w:pPr>
+      <w:r>
+        <w:rPr>
           <w:lang w:val="ro-RO"/>
         </w:rPr>
         <w:t>Cioinică Petru, 341</w:t>
@@ -2137,8 +2487,8 @@
     </w:p>
     <w:p>
       <w:pPr>
-        <w:rPr>
-          <w:i/>
+        <w:jc w:val="both"/>
+        <w:rPr>
           <w:iCs/>
           <w:sz w:val="21"/>
           <w:szCs w:val="21"/>
@@ -2157,8 +2507,121 @@
 </file>
 
 <file path=word/numbering.xml><?xml version="1.0" encoding="utf-8"?>
-<w:numbering xmlns:wpc="http://schemas.microsoft.com/office/word/2010/wordprocessingCanvas" xmlns:cx="http://schemas.microsoft.com/office/drawing/2014/chartex" xmlns:cx1="http://schemas.microsoft.com/office/drawing/2015/9/8/chartex" xmlns:cx2="http://schemas.microsoft.com/office/drawing/2015/10/21/chartex" xmlns:cx3="http://schemas.microsoft.com/office/drawing/2016/5/9/chartex" xmlns:cx4="http://schemas.microsoft.com/office/drawing/2016/5/10/chartex" xmlns:cx5="http://schemas.microsoft.com/office/drawing/2016/5/11/chartex" xmlns:cx6="http://schemas.microsoft.com/office/drawing/2016/5/12/chartex" xmlns:cx7="http://schemas.microsoft.com/office/drawing/2016/5/13/chartex" xmlns:cx8="http://schemas.microsoft.com/office/drawing/2016/5/14/chartex" xmlns:mc="http://schemas.openxmlformats.org/markup-compatibility/2006" xmlns:aink="http://schemas.microsoft.com/office/drawing/2016/ink" xmlns:am3d="http://schemas.microsoft.com/office/drawing/2017/model3d" xmlns:o="urn:schemas-microsoft-com:office:office" xmlns:r="http://schemas.openxmlformats.org/officeDocument/2006/relationships" xmlns:m="http://schemas.openxmlformats.org/officeDocument/2006/math" xmlns:v="urn:schemas-microsoft-com:vml" xmlns:wp14="http://schemas.microsoft.com/office/word/2010/wordprocessingDrawing" xmlns:wp="http://schemas.openxmlformats.org/drawingml/2006/wordprocessingDrawing" xmlns:w10="urn:schemas-microsoft-com:office:word" xmlns:w="http://schemas.openxmlformats.org/wordprocessingml/2006/main" xmlns:w14="http://schemas.microsoft.com/office/word/2010/wordml" xmlns:w15="http://schemas.microsoft.com/office/word/2012/wordml" xmlns:w16cex="http://schemas.microsoft.com/office/word/2018/wordml/cex" xmlns:w16cid="http://schemas.microsoft.com/office/word/2016/wordml/cid" xmlns:w16="http://schemas.microsoft.com/office/word/2018/wordml" xmlns:w16sdtdh="http://schemas.microsoft.com/office/word/2020/wordml/sdtdatahash" xmlns:w16se="http://schemas.microsoft.com/office/word/2015/wordml/symex" xmlns:wpg="http://schemas.microsoft.com/office/word/2010/wordprocessingGroup" xmlns:wpi="http://schemas.microsoft.com/office/word/2010/wordprocessingInk" xmlns:wne="http://schemas.microsoft.com/office/word/2006/wordml" xmlns:wps="http://schemas.microsoft.com/office/word/2010/wordprocessingShape" mc:Ignorable="w14 w15 w16se w16cid w16 w16cex w16sdtdh wp14">
-  <w:abstractNum w:abstractNumId="0" w15:restartNumberingAfterBreak="0">
+<w:numbering xmlns:wpc="http://schemas.microsoft.com/office/word/2010/wordprocessingCanvas" xmlns:mc="http://schemas.openxmlformats.org/markup-compatibility/2006" xmlns:o="urn:schemas-microsoft-com:office:office" xmlns:r="http://schemas.openxmlformats.org/officeDocument/2006/relationships" xmlns:m="http://schemas.openxmlformats.org/officeDocument/2006/math" xmlns:v="urn:schemas-microsoft-com:vml" xmlns:wp14="http://schemas.microsoft.com/office/word/2010/wordprocessingDrawing" xmlns:wp="http://schemas.openxmlformats.org/drawingml/2006/wordprocessingDrawing" xmlns:w10="urn:schemas-microsoft-com:office:word" xmlns:w="http://schemas.openxmlformats.org/wordprocessingml/2006/main" xmlns:w14="http://schemas.microsoft.com/office/word/2010/wordml" xmlns:w15="http://schemas.microsoft.com/office/word/2012/wordml" xmlns:wpg="http://schemas.microsoft.com/office/word/2010/wordprocessingGroup" xmlns:wpi="http://schemas.microsoft.com/office/word/2010/wordprocessingInk" xmlns:wne="http://schemas.microsoft.com/office/word/2006/wordml" xmlns:wps="http://schemas.microsoft.com/office/word/2010/wordprocessingShape" mc:Ignorable="w14 w15 wp14">
+  <w:abstractNum w:abstractNumId="0">
+    <w:nsid w:val="035D431B"/>
+    <w:multiLevelType w:val="hybridMultilevel"/>
+    <w:tmpl w:val="68829ECC"/>
+    <w:lvl w:ilvl="0" w:tplc="08090001">
+      <w:start w:val="1"/>
+      <w:numFmt w:val="bullet"/>
+      <w:lvlText w:val=""/>
+      <w:lvlJc w:val="left"/>
+      <w:pPr>
+        <w:ind w:left="720" w:hanging="360"/>
+      </w:pPr>
+      <w:rPr>
+        <w:rFonts w:ascii="Symbol" w:hAnsi="Symbol" w:hint="default"/>
+      </w:rPr>
+    </w:lvl>
+    <w:lvl w:ilvl="1" w:tplc="08090003" w:tentative="1">
+      <w:start w:val="1"/>
+      <w:numFmt w:val="bullet"/>
+      <w:lvlText w:val="o"/>
+      <w:lvlJc w:val="left"/>
+      <w:pPr>
+        <w:ind w:left="1440" w:hanging="360"/>
+      </w:pPr>
+      <w:rPr>
+        <w:rFonts w:ascii="Courier New" w:hAnsi="Courier New" w:cs="Courier New" w:hint="default"/>
+      </w:rPr>
+    </w:lvl>
+    <w:lvl w:ilvl="2" w:tplc="08090005" w:tentative="1">
+      <w:start w:val="1"/>
+      <w:numFmt w:val="bullet"/>
+      <w:lvlText w:val=""/>
+      <w:lvlJc w:val="left"/>
+      <w:pPr>
+        <w:ind w:left="2160" w:hanging="360"/>
+      </w:pPr>
+      <w:rPr>
+        <w:rFonts w:ascii="Wingdings" w:hAnsi="Wingdings" w:hint="default"/>
+      </w:rPr>
+    </w:lvl>
+    <w:lvl w:ilvl="3" w:tplc="08090001" w:tentative="1">
+      <w:start w:val="1"/>
+      <w:numFmt w:val="bullet"/>
+      <w:lvlText w:val=""/>
+      <w:lvlJc w:val="left"/>
+      <w:pPr>
+        <w:ind w:left="2880" w:hanging="360"/>
+      </w:pPr>
+      <w:rPr>
+        <w:rFonts w:ascii="Symbol" w:hAnsi="Symbol" w:hint="default"/>
+      </w:rPr>
+    </w:lvl>
+    <w:lvl w:ilvl="4" w:tplc="08090003" w:tentative="1">
+      <w:start w:val="1"/>
+      <w:numFmt w:val="bullet"/>
+      <w:lvlText w:val="o"/>
+      <w:lvlJc w:val="left"/>
+      <w:pPr>
+        <w:ind w:left="3600" w:hanging="360"/>
+      </w:pPr>
+      <w:rPr>
+        <w:rFonts w:ascii="Courier New" w:hAnsi="Courier New" w:cs="Courier New" w:hint="default"/>
+      </w:rPr>
+    </w:lvl>
+    <w:lvl w:ilvl="5" w:tplc="08090005" w:tentative="1">
+      <w:start w:val="1"/>
+      <w:numFmt w:val="bullet"/>
+      <w:lvlText w:val=""/>
+      <w:lvlJc w:val="left"/>
+      <w:pPr>
+        <w:ind w:left="4320" w:hanging="360"/>
+      </w:pPr>
+      <w:rPr>
+        <w:rFonts w:ascii="Wingdings" w:hAnsi="Wingdings" w:hint="default"/>
+      </w:rPr>
+    </w:lvl>
+    <w:lvl w:ilvl="6" w:tplc="08090001" w:tentative="1">
+      <w:start w:val="1"/>
+      <w:numFmt w:val="bullet"/>
+      <w:lvlText w:val=""/>
+      <w:lvlJc w:val="left"/>
+      <w:pPr>
+        <w:ind w:left="5040" w:hanging="360"/>
+      </w:pPr>
+      <w:rPr>
+        <w:rFonts w:ascii="Symbol" w:hAnsi="Symbol" w:hint="default"/>
+      </w:rPr>
+    </w:lvl>
+    <w:lvl w:ilvl="7" w:tplc="08090003" w:tentative="1">
+      <w:start w:val="1"/>
+      <w:numFmt w:val="bullet"/>
+      <w:lvlText w:val="o"/>
+      <w:lvlJc w:val="left"/>
+      <w:pPr>
+        <w:ind w:left="5760" w:hanging="360"/>
+      </w:pPr>
+      <w:rPr>
+        <w:rFonts w:ascii="Courier New" w:hAnsi="Courier New" w:cs="Courier New" w:hint="default"/>
+      </w:rPr>
+    </w:lvl>
+    <w:lvl w:ilvl="8" w:tplc="08090005" w:tentative="1">
+      <w:start w:val="1"/>
+      <w:numFmt w:val="bullet"/>
+      <w:lvlText w:val=""/>
+      <w:lvlJc w:val="left"/>
+      <w:pPr>
+        <w:ind w:left="6480" w:hanging="360"/>
+      </w:pPr>
+      <w:rPr>
+        <w:rFonts w:ascii="Wingdings" w:hAnsi="Wingdings" w:hint="default"/>
+      </w:rPr>
+    </w:lvl>
+  </w:abstractNum>
+  <w:abstractNum w:abstractNumId="1">
     <w:nsid w:val="03EE6BC9"/>
     <w:multiLevelType w:val="hybridMultilevel"/>
     <w:tmpl w:val="7CECE5F0"/>
@@ -2271,7 +2734,7 @@
       </w:rPr>
     </w:lvl>
   </w:abstractNum>
-  <w:abstractNum w:abstractNumId="1" w15:restartNumberingAfterBreak="0">
+  <w:abstractNum w:abstractNumId="2">
     <w:nsid w:val="108D170C"/>
     <w:multiLevelType w:val="hybridMultilevel"/>
     <w:tmpl w:val="D5F4A8A0"/>
@@ -2384,7 +2847,346 @@
       </w:rPr>
     </w:lvl>
   </w:abstractNum>
-  <w:abstractNum w:abstractNumId="2" w15:restartNumberingAfterBreak="0">
+  <w:abstractNum w:abstractNumId="3">
+    <w:nsid w:val="12545AFD"/>
+    <w:multiLevelType w:val="hybridMultilevel"/>
+    <w:tmpl w:val="DD161E02"/>
+    <w:lvl w:ilvl="0" w:tplc="08090001">
+      <w:start w:val="1"/>
+      <w:numFmt w:val="bullet"/>
+      <w:lvlText w:val=""/>
+      <w:lvlJc w:val="left"/>
+      <w:pPr>
+        <w:ind w:left="1440" w:hanging="360"/>
+      </w:pPr>
+      <w:rPr>
+        <w:rFonts w:ascii="Symbol" w:hAnsi="Symbol" w:hint="default"/>
+      </w:rPr>
+    </w:lvl>
+    <w:lvl w:ilvl="1" w:tplc="08090003" w:tentative="1">
+      <w:start w:val="1"/>
+      <w:numFmt w:val="bullet"/>
+      <w:lvlText w:val="o"/>
+      <w:lvlJc w:val="left"/>
+      <w:pPr>
+        <w:ind w:left="2160" w:hanging="360"/>
+      </w:pPr>
+      <w:rPr>
+        <w:rFonts w:ascii="Courier New" w:hAnsi="Courier New" w:cs="Courier New" w:hint="default"/>
+      </w:rPr>
+    </w:lvl>
+    <w:lvl w:ilvl="2" w:tplc="08090005" w:tentative="1">
+      <w:start w:val="1"/>
+      <w:numFmt w:val="bullet"/>
+      <w:lvlText w:val=""/>
+      <w:lvlJc w:val="left"/>
+      <w:pPr>
+        <w:ind w:left="2880" w:hanging="360"/>
+      </w:pPr>
+      <w:rPr>
+        <w:rFonts w:ascii="Wingdings" w:hAnsi="Wingdings" w:hint="default"/>
+      </w:rPr>
+    </w:lvl>
+    <w:lvl w:ilvl="3" w:tplc="08090001" w:tentative="1">
+      <w:start w:val="1"/>
+      <w:numFmt w:val="bullet"/>
+      <w:lvlText w:val=""/>
+      <w:lvlJc w:val="left"/>
+      <w:pPr>
+        <w:ind w:left="3600" w:hanging="360"/>
+      </w:pPr>
+      <w:rPr>
+        <w:rFonts w:ascii="Symbol" w:hAnsi="Symbol" w:hint="default"/>
+      </w:rPr>
+    </w:lvl>
+    <w:lvl w:ilvl="4" w:tplc="08090003" w:tentative="1">
+      <w:start w:val="1"/>
+      <w:numFmt w:val="bullet"/>
+      <w:lvlText w:val="o"/>
+      <w:lvlJc w:val="left"/>
+      <w:pPr>
+        <w:ind w:left="4320" w:hanging="360"/>
+      </w:pPr>
+      <w:rPr>
+        <w:rFonts w:ascii="Courier New" w:hAnsi="Courier New" w:cs="Courier New" w:hint="default"/>
+      </w:rPr>
+    </w:lvl>
+    <w:lvl w:ilvl="5" w:tplc="08090005" w:tentative="1">
+      <w:start w:val="1"/>
+      <w:numFmt w:val="bullet"/>
+      <w:lvlText w:val=""/>
+      <w:lvlJc w:val="left"/>
+      <w:pPr>
+        <w:ind w:left="5040" w:hanging="360"/>
+      </w:pPr>
+      <w:rPr>
+        <w:rFonts w:ascii="Wingdings" w:hAnsi="Wingdings" w:hint="default"/>
+      </w:rPr>
+    </w:lvl>
+    <w:lvl w:ilvl="6" w:tplc="08090001" w:tentative="1">
+      <w:start w:val="1"/>
+      <w:numFmt w:val="bullet"/>
+      <w:lvlText w:val=""/>
+      <w:lvlJc w:val="left"/>
+      <w:pPr>
+        <w:ind w:left="5760" w:hanging="360"/>
+      </w:pPr>
+      <w:rPr>
+        <w:rFonts w:ascii="Symbol" w:hAnsi="Symbol" w:hint="default"/>
+      </w:rPr>
+    </w:lvl>
+    <w:lvl w:ilvl="7" w:tplc="08090003" w:tentative="1">
+      <w:start w:val="1"/>
+      <w:numFmt w:val="bullet"/>
+      <w:lvlText w:val="o"/>
+      <w:lvlJc w:val="left"/>
+      <w:pPr>
+        <w:ind w:left="6480" w:hanging="360"/>
+      </w:pPr>
+      <w:rPr>
+        <w:rFonts w:ascii="Courier New" w:hAnsi="Courier New" w:cs="Courier New" w:hint="default"/>
+      </w:rPr>
+    </w:lvl>
+    <w:lvl w:ilvl="8" w:tplc="08090005" w:tentative="1">
+      <w:start w:val="1"/>
+      <w:numFmt w:val="bullet"/>
+      <w:lvlText w:val=""/>
+      <w:lvlJc w:val="left"/>
+      <w:pPr>
+        <w:ind w:left="7200" w:hanging="360"/>
+      </w:pPr>
+      <w:rPr>
+        <w:rFonts w:ascii="Wingdings" w:hAnsi="Wingdings" w:hint="default"/>
+      </w:rPr>
+    </w:lvl>
+  </w:abstractNum>
+  <w:abstractNum w:abstractNumId="4">
+    <w:nsid w:val="1ED21901"/>
+    <w:multiLevelType w:val="hybridMultilevel"/>
+    <w:tmpl w:val="01C8D178"/>
+    <w:lvl w:ilvl="0" w:tplc="08090001">
+      <w:start w:val="1"/>
+      <w:numFmt w:val="bullet"/>
+      <w:lvlText w:val=""/>
+      <w:lvlJc w:val="left"/>
+      <w:pPr>
+        <w:ind w:left="720" w:hanging="360"/>
+      </w:pPr>
+      <w:rPr>
+        <w:rFonts w:ascii="Symbol" w:hAnsi="Symbol" w:hint="default"/>
+      </w:rPr>
+    </w:lvl>
+    <w:lvl w:ilvl="1" w:tplc="08090003" w:tentative="1">
+      <w:start w:val="1"/>
+      <w:numFmt w:val="bullet"/>
+      <w:lvlText w:val="o"/>
+      <w:lvlJc w:val="left"/>
+      <w:pPr>
+        <w:ind w:left="1440" w:hanging="360"/>
+      </w:pPr>
+      <w:rPr>
+        <w:rFonts w:ascii="Courier New" w:hAnsi="Courier New" w:cs="Courier New" w:hint="default"/>
+      </w:rPr>
+    </w:lvl>
+    <w:lvl w:ilvl="2" w:tplc="08090005" w:tentative="1">
+      <w:start w:val="1"/>
+      <w:numFmt w:val="bullet"/>
+      <w:lvlText w:val=""/>
+      <w:lvlJc w:val="left"/>
+      <w:pPr>
+        <w:ind w:left="2160" w:hanging="360"/>
+      </w:pPr>
+      <w:rPr>
+        <w:rFonts w:ascii="Wingdings" w:hAnsi="Wingdings" w:hint="default"/>
+      </w:rPr>
+    </w:lvl>
+    <w:lvl w:ilvl="3" w:tplc="08090001" w:tentative="1">
+      <w:start w:val="1"/>
+      <w:numFmt w:val="bullet"/>
+      <w:lvlText w:val=""/>
+      <w:lvlJc w:val="left"/>
+      <w:pPr>
+        <w:ind w:left="2880" w:hanging="360"/>
+      </w:pPr>
+      <w:rPr>
+        <w:rFonts w:ascii="Symbol" w:hAnsi="Symbol" w:hint="default"/>
+      </w:rPr>
+    </w:lvl>
+    <w:lvl w:ilvl="4" w:tplc="08090003" w:tentative="1">
+      <w:start w:val="1"/>
+      <w:numFmt w:val="bullet"/>
+      <w:lvlText w:val="o"/>
+      <w:lvlJc w:val="left"/>
+      <w:pPr>
+        <w:ind w:left="3600" w:hanging="360"/>
+      </w:pPr>
+      <w:rPr>
+        <w:rFonts w:ascii="Courier New" w:hAnsi="Courier New" w:cs="Courier New" w:hint="default"/>
+      </w:rPr>
+    </w:lvl>
+    <w:lvl w:ilvl="5" w:tplc="08090005" w:tentative="1">
+      <w:start w:val="1"/>
+      <w:numFmt w:val="bullet"/>
+      <w:lvlText w:val=""/>
+      <w:lvlJc w:val="left"/>
+      <w:pPr>
+        <w:ind w:left="4320" w:hanging="360"/>
+      </w:pPr>
+      <w:rPr>
+        <w:rFonts w:ascii="Wingdings" w:hAnsi="Wingdings" w:hint="default"/>
+      </w:rPr>
+    </w:lvl>
+    <w:lvl w:ilvl="6" w:tplc="08090001" w:tentative="1">
+      <w:start w:val="1"/>
+      <w:numFmt w:val="bullet"/>
+      <w:lvlText w:val=""/>
+      <w:lvlJc w:val="left"/>
+      <w:pPr>
+        <w:ind w:left="5040" w:hanging="360"/>
+      </w:pPr>
+      <w:rPr>
+        <w:rFonts w:ascii="Symbol" w:hAnsi="Symbol" w:hint="default"/>
+      </w:rPr>
+    </w:lvl>
+    <w:lvl w:ilvl="7" w:tplc="08090003" w:tentative="1">
+      <w:start w:val="1"/>
+      <w:numFmt w:val="bullet"/>
+      <w:lvlText w:val="o"/>
+      <w:lvlJc w:val="left"/>
+      <w:pPr>
+        <w:ind w:left="5760" w:hanging="360"/>
+      </w:pPr>
+      <w:rPr>
+        <w:rFonts w:ascii="Courier New" w:hAnsi="Courier New" w:cs="Courier New" w:hint="default"/>
+      </w:rPr>
+    </w:lvl>
+    <w:lvl w:ilvl="8" w:tplc="08090005" w:tentative="1">
+      <w:start w:val="1"/>
+      <w:numFmt w:val="bullet"/>
+      <w:lvlText w:val=""/>
+      <w:lvlJc w:val="left"/>
+      <w:pPr>
+        <w:ind w:left="6480" w:hanging="360"/>
+      </w:pPr>
+      <w:rPr>
+        <w:rFonts w:ascii="Wingdings" w:hAnsi="Wingdings" w:hint="default"/>
+      </w:rPr>
+    </w:lvl>
+  </w:abstractNum>
+  <w:abstractNum w:abstractNumId="5">
+    <w:nsid w:val="2351129B"/>
+    <w:multiLevelType w:val="hybridMultilevel"/>
+    <w:tmpl w:val="F0F6C89A"/>
+    <w:lvl w:ilvl="0" w:tplc="08090001">
+      <w:start w:val="1"/>
+      <w:numFmt w:val="bullet"/>
+      <w:lvlText w:val=""/>
+      <w:lvlJc w:val="left"/>
+      <w:pPr>
+        <w:ind w:left="1440" w:hanging="360"/>
+      </w:pPr>
+      <w:rPr>
+        <w:rFonts w:ascii="Symbol" w:hAnsi="Symbol" w:hint="default"/>
+      </w:rPr>
+    </w:lvl>
+    <w:lvl w:ilvl="1" w:tplc="08090003" w:tentative="1">
+      <w:start w:val="1"/>
+      <w:numFmt w:val="bullet"/>
+      <w:lvlText w:val="o"/>
+      <w:lvlJc w:val="left"/>
+      <w:pPr>
+        <w:ind w:left="2160" w:hanging="360"/>
+      </w:pPr>
+      <w:rPr>
+        <w:rFonts w:ascii="Courier New" w:hAnsi="Courier New" w:cs="Courier New" w:hint="default"/>
+      </w:rPr>
+    </w:lvl>
+    <w:lvl w:ilvl="2" w:tplc="08090005" w:tentative="1">
+      <w:start w:val="1"/>
+      <w:numFmt w:val="bullet"/>
+      <w:lvlText w:val=""/>
+      <w:lvlJc w:val="left"/>
+      <w:pPr>
+        <w:ind w:left="2880" w:hanging="360"/>
+      </w:pPr>
+      <w:rPr>
+        <w:rFonts w:ascii="Wingdings" w:hAnsi="Wingdings" w:hint="default"/>
+      </w:rPr>
+    </w:lvl>
+    <w:lvl w:ilvl="3" w:tplc="08090001" w:tentative="1">
+      <w:start w:val="1"/>
+      <w:numFmt w:val="bullet"/>
+      <w:lvlText w:val=""/>
+      <w:lvlJc w:val="left"/>
+      <w:pPr>
+        <w:ind w:left="3600" w:hanging="360"/>
+      </w:pPr>
+      <w:rPr>
+        <w:rFonts w:ascii="Symbol" w:hAnsi="Symbol" w:hint="default"/>
+      </w:rPr>
+    </w:lvl>
+    <w:lvl w:ilvl="4" w:tplc="08090003" w:tentative="1">
+      <w:start w:val="1"/>
+      <w:numFmt w:val="bullet"/>
+      <w:lvlText w:val="o"/>
+      <w:lvlJc w:val="left"/>
+      <w:pPr>
+        <w:ind w:left="4320" w:hanging="360"/>
+      </w:pPr>
+      <w:rPr>
+        <w:rFonts w:ascii="Courier New" w:hAnsi="Courier New" w:cs="Courier New" w:hint="default"/>
+      </w:rPr>
+    </w:lvl>
+    <w:lvl w:ilvl="5" w:tplc="08090005" w:tentative="1">
+      <w:start w:val="1"/>
+      <w:numFmt w:val="bullet"/>
+      <w:lvlText w:val=""/>
+      <w:lvlJc w:val="left"/>
+      <w:pPr>
+        <w:ind w:left="5040" w:hanging="360"/>
+      </w:pPr>
+      <w:rPr>
+        <w:rFonts w:ascii="Wingdings" w:hAnsi="Wingdings" w:hint="default"/>
+      </w:rPr>
+    </w:lvl>
+    <w:lvl w:ilvl="6" w:tplc="08090001" w:tentative="1">
+      <w:start w:val="1"/>
+      <w:numFmt w:val="bullet"/>
+      <w:lvlText w:val=""/>
+      <w:lvlJc w:val="left"/>
+      <w:pPr>
+        <w:ind w:left="5760" w:hanging="360"/>
+      </w:pPr>
+      <w:rPr>
+        <w:rFonts w:ascii="Symbol" w:hAnsi="Symbol" w:hint="default"/>
+      </w:rPr>
+    </w:lvl>
+    <w:lvl w:ilvl="7" w:tplc="08090003" w:tentative="1">
+      <w:start w:val="1"/>
+      <w:numFmt w:val="bullet"/>
+      <w:lvlText w:val="o"/>
+      <w:lvlJc w:val="left"/>
+      <w:pPr>
+        <w:ind w:left="6480" w:hanging="360"/>
+      </w:pPr>
+      <w:rPr>
+        <w:rFonts w:ascii="Courier New" w:hAnsi="Courier New" w:cs="Courier New" w:hint="default"/>
+      </w:rPr>
+    </w:lvl>
+    <w:lvl w:ilvl="8" w:tplc="08090005" w:tentative="1">
+      <w:start w:val="1"/>
+      <w:numFmt w:val="bullet"/>
+      <w:lvlText w:val=""/>
+      <w:lvlJc w:val="left"/>
+      <w:pPr>
+        <w:ind w:left="7200" w:hanging="360"/>
+      </w:pPr>
+      <w:rPr>
+        <w:rFonts w:ascii="Wingdings" w:hAnsi="Wingdings" w:hint="default"/>
+      </w:rPr>
+    </w:lvl>
+  </w:abstractNum>
+  <w:abstractNum w:abstractNumId="6">
     <w:nsid w:val="61216855"/>
     <w:multiLevelType w:val="hybridMultilevel"/>
     <w:tmpl w:val="C9FC449C"/>
@@ -2498,31 +3300,43 @@
     </w:lvl>
   </w:abstractNum>
   <w:num w:numId="1">
+    <w:abstractNumId w:val="2"/>
+  </w:num>
+  <w:num w:numId="2">
     <w:abstractNumId w:val="1"/>
   </w:num>
-  <w:num w:numId="2">
+  <w:num w:numId="3">
+    <w:abstractNumId w:val="6"/>
+  </w:num>
+  <w:num w:numId="4">
+    <w:abstractNumId w:val="4"/>
+  </w:num>
+  <w:num w:numId="5">
+    <w:abstractNumId w:val="3"/>
+  </w:num>
+  <w:num w:numId="6">
+    <w:abstractNumId w:val="5"/>
+  </w:num>
+  <w:num w:numId="7">
     <w:abstractNumId w:val="0"/>
-  </w:num>
-  <w:num w:numId="3">
-    <w:abstractNumId w:val="2"/>
   </w:num>
 </w:numbering>
 </file>
 
 <file path=word/styles.xml><?xml version="1.0" encoding="utf-8"?>
-<w:styles xmlns:mc="http://schemas.openxmlformats.org/markup-compatibility/2006" xmlns:r="http://schemas.openxmlformats.org/officeDocument/2006/relationships" xmlns:w="http://schemas.openxmlformats.org/wordprocessingml/2006/main" xmlns:w14="http://schemas.microsoft.com/office/word/2010/wordml" xmlns:w15="http://schemas.microsoft.com/office/word/2012/wordml" xmlns:w16cex="http://schemas.microsoft.com/office/word/2018/wordml/cex" xmlns:w16cid="http://schemas.microsoft.com/office/word/2016/wordml/cid" xmlns:w16="http://schemas.microsoft.com/office/word/2018/wordml" xmlns:w16sdtdh="http://schemas.microsoft.com/office/word/2020/wordml/sdtdatahash" xmlns:w16se="http://schemas.microsoft.com/office/word/2015/wordml/symex" mc:Ignorable="w14 w15 w16se w16cid w16 w16cex w16sdtdh">
+<w:styles xmlns:mc="http://schemas.openxmlformats.org/markup-compatibility/2006" xmlns:r="http://schemas.openxmlformats.org/officeDocument/2006/relationships" xmlns:w="http://schemas.openxmlformats.org/wordprocessingml/2006/main" xmlns:w14="http://schemas.microsoft.com/office/word/2010/wordml" xmlns:w15="http://schemas.microsoft.com/office/word/2012/wordml" mc:Ignorable="w14 w15">
   <w:docDefaults>
     <w:rPrDefault>
       <w:rPr>
         <w:rFonts w:asciiTheme="minorHAnsi" w:eastAsiaTheme="minorHAnsi" w:hAnsiTheme="minorHAnsi" w:cstheme="minorBidi"/>
         <w:sz w:val="24"/>
         <w:szCs w:val="24"/>
-        <w:lang w:eastAsia="en-US" w:bidi="ar-SA"/>
+        <w:lang w:val="en-GB" w:eastAsia="en-US" w:bidi="ar-SA"/>
       </w:rPr>
     </w:rPrDefault>
     <w:pPrDefault/>
   </w:docDefaults>
-  <w:latentStyles w:defLockedState="0" w:defUIPriority="99" w:defSemiHidden="0" w:defUnhideWhenUsed="0" w:defQFormat="0" w:count="376">
+  <w:latentStyles w:defLockedState="0" w:defUIPriority="99" w:defSemiHidden="0" w:defUnhideWhenUsed="0" w:defQFormat="0" w:count="371">
     <w:lsdException w:name="Normal" w:uiPriority="0" w:qFormat="1"/>
     <w:lsdException w:name="heading 1" w:uiPriority="9" w:qFormat="1"/>
     <w:lsdException w:name="heading 2" w:semiHidden="1" w:uiPriority="9" w:unhideWhenUsed="1" w:qFormat="1"/>
@@ -2894,11 +3708,6 @@
     <w:lsdException w:name="List Table 5 Dark Accent 6" w:uiPriority="50"/>
     <w:lsdException w:name="List Table 6 Colorful Accent 6" w:uiPriority="51"/>
     <w:lsdException w:name="List Table 7 Colorful Accent 6" w:uiPriority="52"/>
-    <w:lsdException w:name="Mention" w:semiHidden="1" w:unhideWhenUsed="1"/>
-    <w:lsdException w:name="Smart Hyperlink" w:semiHidden="1" w:unhideWhenUsed="1"/>
-    <w:lsdException w:name="Hashtag" w:semiHidden="1" w:unhideWhenUsed="1"/>
-    <w:lsdException w:name="Unresolved Mention" w:semiHidden="1" w:unhideWhenUsed="1"/>
-    <w:lsdException w:name="Smart Link" w:semiHidden="1" w:unhideWhenUsed="1"/>
   </w:latentStyles>
   <w:style w:type="paragraph" w:default="1" w:styleId="Normal">
     <w:name w:val="Normal"/>
@@ -2976,6 +3785,16 @@
       <w:ind w:left="720"/>
       <w:contextualSpacing/>
     </w:pPr>
+  </w:style>
+  <w:style w:type="character" w:customStyle="1" w:styleId="normaltextrun">
+    <w:name w:val="normaltextrun"/>
+    <w:basedOn w:val="DefaultParagraphFont"/>
+    <w:rsid w:val="00C22D3D"/>
+  </w:style>
+  <w:style w:type="character" w:customStyle="1" w:styleId="eop">
+    <w:name w:val="eop"/>
+    <w:basedOn w:val="DefaultParagraphFont"/>
+    <w:rsid w:val="00C22D3D"/>
   </w:style>
 </w:styles>
 </file>
@@ -3282,6 +4101,15 @@
 </file>
 
 <file path=customXml/item2.xml><?xml version="1.0" encoding="utf-8"?>
+<?mso-contentType ?>
+<FormTemplates xmlns="http://schemas.microsoft.com/sharepoint/v3/contenttype/forms">
+  <Display>DocumentLibraryForm</Display>
+  <Edit>DocumentLibraryForm</Edit>
+  <New>DocumentLibraryForm</New>
+</FormTemplates>
+</file>
+
+<file path=customXml/item3.xml><?xml version="1.0" encoding="utf-8"?>
 <ct:contentTypeSchema xmlns:ct="http://schemas.microsoft.com/office/2006/metadata/contentType" xmlns:ma="http://schemas.microsoft.com/office/2006/metadata/properties/metaAttributes" ct:_="" ma:_="" ma:contentTypeName="Document" ma:contentTypeID="0x010100A796496F0502D74BB4A164540D9F4E20" ma:contentTypeVersion="6" ma:contentTypeDescription="Create a new document." ma:contentTypeScope="" ma:versionID="281b2239dc3dab359bfd96bc379bb731">
   <xsd:schema xmlns:xsd="http://www.w3.org/2001/XMLSchema" xmlns:xs="http://www.w3.org/2001/XMLSchema" xmlns:p="http://schemas.microsoft.com/office/2006/metadata/properties" xmlns:ns2="e46040f1-2c7b-4e77-93af-f395b8cc6f01" xmlns:ns3="d55f746a-da14-4add-a151-1520bd7cadf3" targetNamespace="http://schemas.microsoft.com/office/2006/metadata/properties" ma:root="true" ma:fieldsID="9f1be7834ae249240eb0076d79605fda" ns2:_="" ns3:_="">
     <xsd:import namespace="e46040f1-2c7b-4e77-93af-f395b8cc6f01"/>
@@ -3458,15 +4286,6 @@
 </ct:contentTypeSchema>
 </file>
 
-<file path=customXml/item3.xml><?xml version="1.0" encoding="utf-8"?>
-<?mso-contentType ?>
-<FormTemplates xmlns="http://schemas.microsoft.com/sharepoint/v3/contenttype/forms">
-  <Display>DocumentLibraryForm</Display>
-  <Edit>DocumentLibraryForm</Edit>
-  <New>DocumentLibraryForm</New>
-</FormTemplates>
-</file>
-
 <file path=customXml/itemProps1.xml><?xml version="1.0" encoding="utf-8"?>
 <ds:datastoreItem xmlns:ds="http://schemas.openxmlformats.org/officeDocument/2006/customXml" ds:itemID="{4E69026F-781D-445D-8A14-C29E95B3E7A4}">
   <ds:schemaRefs>
@@ -3477,6 +4296,14 @@
 </file>
 
 <file path=customXml/itemProps2.xml><?xml version="1.0" encoding="utf-8"?>
+<ds:datastoreItem xmlns:ds="http://schemas.openxmlformats.org/officeDocument/2006/customXml" ds:itemID="{E72449C6-6E8A-4611-9443-D28D499DAD83}">
+  <ds:schemaRefs>
+    <ds:schemaRef ds:uri="http://schemas.microsoft.com/sharepoint/v3/contenttype/forms"/>
+  </ds:schemaRefs>
+</ds:datastoreItem>
+</file>
+
+<file path=customXml/itemProps3.xml><?xml version="1.0" encoding="utf-8"?>
 <ds:datastoreItem xmlns:ds="http://schemas.openxmlformats.org/officeDocument/2006/customXml" ds:itemID="{B68C3F41-F51C-466D-A77F-6420F3A0358F}">
   <ds:schemaRefs>
     <ds:schemaRef ds:uri="http://schemas.microsoft.com/office/2006/metadata/contentType"/>
@@ -3493,12 +4320,4 @@
     <ds:schemaRef ds:uri="http://schemas.microsoft.com/internal/obd"/>
   </ds:schemaRefs>
 </ds:datastoreItem>
-</file>
-
-<file path=customXml/itemProps3.xml><?xml version="1.0" encoding="utf-8"?>
-<ds:datastoreItem xmlns:ds="http://schemas.openxmlformats.org/officeDocument/2006/customXml" ds:itemID="{E72449C6-6E8A-4611-9443-D28D499DAD83}">
-  <ds:schemaRefs>
-    <ds:schemaRef ds:uri="http://schemas.microsoft.com/sharepoint/v3/contenttype/forms"/>
-  </ds:schemaRefs>
-</ds:datastoreItem>
 </file>
</xml_diff>